<commit_message>
add tutorial opencv installation
</commit_message>
<xml_diff>
--- a/installation_openCV.docx
+++ b/installation_openCV.docx
@@ -158,23 +158,22 @@
         </w:rPr>
         <w:t>Note</w:t>
       </w:r>
-      <w:r>
-        <w:rPr>
-          <w:b/>
-          <w:bCs/>
+      <w:bookmarkStart w:id="0" w:name="_GoBack"/>
+      <w:bookmarkEnd w:id="0"/>
+    </w:p>
+    <w:p>
+      <w:pPr>
+        <w:spacing w:line="240" w:lineRule="auto"/>
+        <w:jc w:val="both"/>
+        <w:rPr>
           <w:i/>
           <w:iCs/>
           <w:sz w:val="24"/>
           <w:szCs w:val="24"/>
           <w:lang w:val="en-GB"/>
         </w:rPr>
-        <w:t xml:space="preserve">     </w:t>
-      </w:r>
-    </w:p>
-    <w:p>
-      <w:pPr>
-        <w:spacing w:line="240" w:lineRule="auto"/>
-        <w:jc w:val="both"/>
+      </w:pPr>
+      <w:r>
         <w:rPr>
           <w:i/>
           <w:iCs/>
@@ -182,7 +181,8 @@
           <w:szCs w:val="24"/>
           <w:lang w:val="en-GB"/>
         </w:rPr>
-      </w:pPr>
+        <w:t xml:space="preserve">This tutorial </w:t>
+      </w:r>
       <w:r>
         <w:rPr>
           <w:i/>
@@ -191,8 +191,9 @@
           <w:szCs w:val="24"/>
           <w:lang w:val="en-GB"/>
         </w:rPr>
-        <w:t xml:space="preserve">This tutorial </w:t>
-      </w:r>
+        <w:t xml:space="preserve">is provided to help people struggling with the installation of </w:t>
+      </w:r>
+      <w:proofErr w:type="spellStart"/>
       <w:r>
         <w:rPr>
           <w:i/>
@@ -201,9 +202,9 @@
           <w:szCs w:val="24"/>
           <w:lang w:val="en-GB"/>
         </w:rPr>
-        <w:t xml:space="preserve">is provided to help people struggling with the installation of </w:t>
-      </w:r>
-      <w:proofErr w:type="spellStart"/>
+        <w:t>opencv</w:t>
+      </w:r>
+      <w:proofErr w:type="spellEnd"/>
       <w:r>
         <w:rPr>
           <w:i/>
@@ -212,9 +213,9 @@
           <w:szCs w:val="24"/>
           <w:lang w:val="en-GB"/>
         </w:rPr>
-        <w:t>opencv</w:t>
-      </w:r>
-      <w:proofErr w:type="spellEnd"/>
+        <w:t xml:space="preserve">. If you have another system configuration or you don’t want to use </w:t>
+      </w:r>
+      <w:proofErr w:type="spellStart"/>
       <w:r>
         <w:rPr>
           <w:i/>
@@ -223,9 +224,9 @@
           <w:szCs w:val="24"/>
           <w:lang w:val="en-GB"/>
         </w:rPr>
-        <w:t xml:space="preserve">. If you have another system configuration or you don’t want to use </w:t>
-      </w:r>
-      <w:proofErr w:type="spellStart"/>
+        <w:t>codeblocks</w:t>
+      </w:r>
+      <w:proofErr w:type="spellEnd"/>
       <w:r>
         <w:rPr>
           <w:i/>
@@ -234,9 +235,8 @@
           <w:szCs w:val="24"/>
           <w:lang w:val="en-GB"/>
         </w:rPr>
-        <w:t>codeblocks</w:t>
-      </w:r>
-      <w:proofErr w:type="spellEnd"/>
+        <w:t xml:space="preserve">, you will have to do your own research. </w:t>
+      </w:r>
       <w:r>
         <w:rPr>
           <w:i/>
@@ -245,20 +245,8 @@
           <w:szCs w:val="24"/>
           <w:lang w:val="en-GB"/>
         </w:rPr>
-        <w:t xml:space="preserve">, you will have to do your own research. </w:t>
-      </w:r>
-      <w:r>
-        <w:rPr>
-          <w:i/>
-          <w:iCs/>
-          <w:sz w:val="24"/>
-          <w:szCs w:val="24"/>
-          <w:lang w:val="en-GB"/>
-        </w:rPr>
         <w:t xml:space="preserve">     </w:t>
       </w:r>
-      <w:bookmarkStart w:id="0" w:name="_GoBack"/>
-      <w:bookmarkEnd w:id="0"/>
     </w:p>
     <w:p>
       <w:pPr>

</xml_diff>